<commit_message>
collision detection and enemy impact animation
</commit_message>
<xml_diff>
--- a/Sprint 1.docx
+++ b/Sprint 1.docx
@@ -9,15 +9,7 @@
         </w:tabs>
       </w:pPr>
       <w:r>
-        <w:t xml:space="preserve">You can virtually fight an enemy with Google Cardboard on and a </w:t>
-      </w:r>
-      <w:proofErr w:type="spellStart"/>
-      <w:r>
-        <w:t>Myo</w:t>
-      </w:r>
-      <w:proofErr w:type="spellEnd"/>
-      <w:r>
-        <w:t xml:space="preserve">. </w:t>
+        <w:t xml:space="preserve">You can virtually fight an enemy with Google Cardboard on and a Myo. </w:t>
       </w:r>
     </w:p>
     <w:p>
@@ -98,19 +90,32 @@
       </w:pPr>
       <w:r>
         <w:t>Damage is done via colliding animations</w:t>
+      </w:r>
+    </w:p>
+    <w:p>
+      <w:pPr>
+        <w:tabs>
+          <w:tab w:val="left" w:pos="6336"/>
+        </w:tabs>
+      </w:pPr>
+      <w:r>
+        <w:t xml:space="preserve">Perform multiple kinds of attacks based on gesture (punch, blast, </w:t>
+      </w:r>
+      <w:r>
+        <w:t>charge punch)</w:t>
+      </w:r>
+    </w:p>
+    <w:p>
+      <w:pPr>
+        <w:tabs>
+          <w:tab w:val="left" w:pos="6336"/>
+        </w:tabs>
+      </w:pPr>
+      <w:r>
+        <w:t>Sound effects for fighting and impacts</w:t>
       </w:r>
       <w:bookmarkStart w:id="0" w:name="_GoBack"/>
       <w:bookmarkEnd w:id="0"/>
-    </w:p>
-    <w:p>
-      <w:pPr>
-        <w:tabs>
-          <w:tab w:val="left" w:pos="6336"/>
-        </w:tabs>
-      </w:pPr>
-      <w:r>
-        <w:t xml:space="preserve">Perform multiple kinds of attacks based on gesture (punch, blast, </w:t>
-      </w:r>
     </w:p>
     <w:p>
       <w:pPr>

</xml_diff>

<commit_message>
modified sprint 1 doc with days to complete stories
</commit_message>
<xml_diff>
--- a/Sprint 1.docx
+++ b/Sprint 1.docx
@@ -9,7 +9,88 @@
         </w:tabs>
       </w:pPr>
       <w:r>
-        <w:t xml:space="preserve">You can virtually fight an enemy with Google Cardboard on and a Myo. </w:t>
+        <w:t xml:space="preserve">You can virtually fight an enemy with Google Cardboard on and a </w:t>
+      </w:r>
+      <w:proofErr w:type="spellStart"/>
+      <w:r>
+        <w:t>Myo</w:t>
+      </w:r>
+      <w:proofErr w:type="spellEnd"/>
+      <w:r>
+        <w:t xml:space="preserve">. </w:t>
+      </w:r>
+    </w:p>
+    <w:p>
+      <w:pPr>
+        <w:tabs>
+          <w:tab w:val="left" w:pos="6336"/>
+        </w:tabs>
+      </w:pPr>
+    </w:p>
+    <w:p>
+      <w:pPr>
+        <w:tabs>
+          <w:tab w:val="left" w:pos="6336"/>
+        </w:tabs>
+      </w:pPr>
+      <w:r>
+        <w:t>Saturday</w:t>
+      </w:r>
+      <w:r>
+        <w:t xml:space="preserve"> </w:t>
+      </w:r>
+    </w:p>
+    <w:p>
+      <w:pPr>
+        <w:tabs>
+          <w:tab w:val="left" w:pos="6336"/>
+        </w:tabs>
+      </w:pPr>
+      <w:r>
+        <w:t>Enemy cannot move</w:t>
+      </w:r>
+      <w:r>
+        <w:t xml:space="preserve"> </w:t>
+      </w:r>
+    </w:p>
+    <w:p>
+      <w:pPr>
+        <w:tabs>
+          <w:tab w:val="left" w:pos="6336"/>
+        </w:tabs>
+      </w:pPr>
+      <w:r>
+        <w:t>Damage is done via colliding animations</w:t>
+      </w:r>
+      <w:r>
+        <w:t xml:space="preserve"> </w:t>
+      </w:r>
+    </w:p>
+    <w:p>
+      <w:pPr>
+        <w:tabs>
+          <w:tab w:val="left" w:pos="6336"/>
+        </w:tabs>
+      </w:pPr>
+      <w:r>
+        <w:t>Characters get death animations</w:t>
+      </w:r>
+    </w:p>
+    <w:p>
+      <w:pPr>
+        <w:tabs>
+          <w:tab w:val="left" w:pos="6336"/>
+        </w:tabs>
+      </w:pPr>
+    </w:p>
+    <w:p>
+      <w:pPr>
+        <w:tabs>
+          <w:tab w:val="left" w:pos="6336"/>
+        </w:tabs>
+      </w:pPr>
+      <w:r>
+        <w:t>Sunday</w:t>
       </w:r>
     </w:p>
     <w:p>
@@ -31,6 +112,76 @@
       <w:r>
         <w:t>Control camera and rotational movement via Cardboard</w:t>
       </w:r>
+      <w:r>
+        <w:t xml:space="preserve"> </w:t>
+      </w:r>
+    </w:p>
+    <w:p>
+      <w:pPr>
+        <w:tabs>
+          <w:tab w:val="left" w:pos="6336"/>
+        </w:tabs>
+      </w:pPr>
+      <w:r>
+        <w:t>Sound effects for fighting and impacts</w:t>
+      </w:r>
+    </w:p>
+    <w:p>
+      <w:pPr>
+        <w:tabs>
+          <w:tab w:val="left" w:pos="6336"/>
+        </w:tabs>
+      </w:pPr>
+    </w:p>
+    <w:p>
+      <w:pPr>
+        <w:tabs>
+          <w:tab w:val="left" w:pos="6336"/>
+        </w:tabs>
+      </w:pPr>
+      <w:r>
+        <w:t>Monday</w:t>
+      </w:r>
+      <w:r>
+        <w:t xml:space="preserve"> </w:t>
+      </w:r>
+    </w:p>
+    <w:p>
+      <w:pPr>
+        <w:tabs>
+          <w:tab w:val="left" w:pos="6336"/>
+        </w:tabs>
+      </w:pPr>
+      <w:r>
+        <w:t>Perform multiple kinds of attacks based on gesture (punch, blast, charge punch)</w:t>
+      </w:r>
+    </w:p>
+    <w:p>
+      <w:pPr>
+        <w:tabs>
+          <w:tab w:val="left" w:pos="6336"/>
+        </w:tabs>
+      </w:pPr>
+      <w:r>
+        <w:t>Able to detect proper arm that is performing attack</w:t>
+      </w:r>
+    </w:p>
+    <w:p>
+      <w:pPr>
+        <w:tabs>
+          <w:tab w:val="left" w:pos="6336"/>
+        </w:tabs>
+      </w:pPr>
+    </w:p>
+    <w:p>
+      <w:pPr>
+        <w:tabs>
+          <w:tab w:val="left" w:pos="6336"/>
+        </w:tabs>
+      </w:pPr>
+      <w:r>
+        <w:t>Tuesday</w:t>
+      </w:r>
     </w:p>
     <w:p>
       <w:pPr>
@@ -41,25 +192,8 @@
       <w:r>
         <w:t>Enemy can fight back based on a timed set of attack animations</w:t>
       </w:r>
-    </w:p>
-    <w:p>
-      <w:pPr>
-        <w:tabs>
-          <w:tab w:val="left" w:pos="6336"/>
-        </w:tabs>
-      </w:pPr>
-      <w:r>
-        <w:t>Enemy cannot move</w:t>
-      </w:r>
-    </w:p>
-    <w:p>
-      <w:pPr>
-        <w:tabs>
-          <w:tab w:val="left" w:pos="6336"/>
-        </w:tabs>
-      </w:pPr>
-      <w:r>
-        <w:t>Characters get death animations</w:t>
+      <w:r>
+        <w:t xml:space="preserve"> </w:t>
       </w:r>
     </w:p>
     <w:p>
@@ -78,42 +212,6 @@
           <w:tab w:val="left" w:pos="6336"/>
         </w:tabs>
       </w:pPr>
-      <w:r>
-        <w:t>Able to detect proper arm that is performing attack</w:t>
-      </w:r>
-    </w:p>
-    <w:p>
-      <w:pPr>
-        <w:tabs>
-          <w:tab w:val="left" w:pos="6336"/>
-        </w:tabs>
-      </w:pPr>
-      <w:r>
-        <w:t>Damage is done via colliding animations</w:t>
-      </w:r>
-    </w:p>
-    <w:p>
-      <w:pPr>
-        <w:tabs>
-          <w:tab w:val="left" w:pos="6336"/>
-        </w:tabs>
-      </w:pPr>
-      <w:r>
-        <w:t xml:space="preserve">Perform multiple kinds of attacks based on gesture (punch, blast, </w:t>
-      </w:r>
-      <w:r>
-        <w:t>charge punch)</w:t>
-      </w:r>
-    </w:p>
-    <w:p>
-      <w:pPr>
-        <w:tabs>
-          <w:tab w:val="left" w:pos="6336"/>
-        </w:tabs>
-      </w:pPr>
-      <w:r>
-        <w:t>Sound effects for fighting and impacts</w:t>
-      </w:r>
       <w:bookmarkStart w:id="0" w:name="_GoBack"/>
       <w:bookmarkEnd w:id="0"/>
     </w:p>

</xml_diff>

<commit_message>
enabled punching action to deliver basic punch plus worked out death
</commit_message>
<xml_diff>
--- a/Sprint 1.docx
+++ b/Sprint 1.docx
@@ -47,7 +47,10 @@
         </w:tabs>
       </w:pPr>
       <w:r>
-        <w:t>Enemy cannot move</w:t>
+        <w:t xml:space="preserve">Enemy </w:t>
+      </w:r>
+      <w:r>
+        <w:t>is present</w:t>
       </w:r>
       <w:r>
         <w:t xml:space="preserve"> </w:t>
@@ -124,86 +127,6 @@
       </w:pPr>
       <w:r>
         <w:t>Sound effects for fighting and impacts</w:t>
-      </w:r>
-    </w:p>
-    <w:p>
-      <w:pPr>
-        <w:tabs>
-          <w:tab w:val="left" w:pos="6336"/>
-        </w:tabs>
-      </w:pPr>
-    </w:p>
-    <w:p>
-      <w:pPr>
-        <w:tabs>
-          <w:tab w:val="left" w:pos="6336"/>
-        </w:tabs>
-      </w:pPr>
-      <w:r>
-        <w:t>Monday</w:t>
-      </w:r>
-      <w:r>
-        <w:t xml:space="preserve"> </w:t>
-      </w:r>
-    </w:p>
-    <w:p>
-      <w:pPr>
-        <w:tabs>
-          <w:tab w:val="left" w:pos="6336"/>
-        </w:tabs>
-      </w:pPr>
-      <w:r>
-        <w:t>Perform multiple kinds of attacks based on gesture (punch, blast, charge punch)</w:t>
-      </w:r>
-    </w:p>
-    <w:p>
-      <w:pPr>
-        <w:tabs>
-          <w:tab w:val="left" w:pos="6336"/>
-        </w:tabs>
-      </w:pPr>
-      <w:r>
-        <w:t>Able to detect proper arm that is performing attack</w:t>
-      </w:r>
-    </w:p>
-    <w:p>
-      <w:pPr>
-        <w:tabs>
-          <w:tab w:val="left" w:pos="6336"/>
-        </w:tabs>
-      </w:pPr>
-    </w:p>
-    <w:p>
-      <w:pPr>
-        <w:tabs>
-          <w:tab w:val="left" w:pos="6336"/>
-        </w:tabs>
-      </w:pPr>
-      <w:r>
-        <w:t>Tuesday</w:t>
-      </w:r>
-    </w:p>
-    <w:p>
-      <w:pPr>
-        <w:tabs>
-          <w:tab w:val="left" w:pos="6336"/>
-        </w:tabs>
-      </w:pPr>
-      <w:r>
-        <w:t>Enemy can fight back based on a timed set of attack animations</w:t>
-      </w:r>
-      <w:r>
-        <w:t xml:space="preserve"> </w:t>
-      </w:r>
-    </w:p>
-    <w:p>
-      <w:pPr>
-        <w:tabs>
-          <w:tab w:val="left" w:pos="6336"/>
-        </w:tabs>
-      </w:pPr>
-      <w:r>
-        <w:t xml:space="preserve">Winning scene </w:t>
       </w:r>
     </w:p>
     <w:p>
@@ -214,6 +137,86 @@
       </w:pPr>
       <w:bookmarkStart w:id="0" w:name="_GoBack"/>
       <w:bookmarkEnd w:id="0"/>
+    </w:p>
+    <w:p>
+      <w:pPr>
+        <w:tabs>
+          <w:tab w:val="left" w:pos="6336"/>
+        </w:tabs>
+      </w:pPr>
+      <w:r>
+        <w:t>Monday</w:t>
+      </w:r>
+      <w:r>
+        <w:t xml:space="preserve"> </w:t>
+      </w:r>
+    </w:p>
+    <w:p>
+      <w:pPr>
+        <w:tabs>
+          <w:tab w:val="left" w:pos="6336"/>
+        </w:tabs>
+      </w:pPr>
+      <w:r>
+        <w:t>Perform multiple kinds of attacks based on gesture (punch, blast, charge punch)</w:t>
+      </w:r>
+    </w:p>
+    <w:p>
+      <w:pPr>
+        <w:tabs>
+          <w:tab w:val="left" w:pos="6336"/>
+        </w:tabs>
+      </w:pPr>
+      <w:r>
+        <w:t>Able to detect proper arm that is performing attack</w:t>
+      </w:r>
+    </w:p>
+    <w:p>
+      <w:pPr>
+        <w:tabs>
+          <w:tab w:val="left" w:pos="6336"/>
+        </w:tabs>
+      </w:pPr>
+    </w:p>
+    <w:p>
+      <w:pPr>
+        <w:tabs>
+          <w:tab w:val="left" w:pos="6336"/>
+        </w:tabs>
+      </w:pPr>
+      <w:r>
+        <w:t>Tuesday</w:t>
+      </w:r>
+    </w:p>
+    <w:p>
+      <w:pPr>
+        <w:tabs>
+          <w:tab w:val="left" w:pos="6336"/>
+        </w:tabs>
+      </w:pPr>
+      <w:r>
+        <w:t>Enemy can fight back based on a timed set of attack animations</w:t>
+      </w:r>
+      <w:r>
+        <w:t xml:space="preserve"> </w:t>
+      </w:r>
+    </w:p>
+    <w:p>
+      <w:pPr>
+        <w:tabs>
+          <w:tab w:val="left" w:pos="6336"/>
+        </w:tabs>
+      </w:pPr>
+      <w:r>
+        <w:t xml:space="preserve">Winning scene </w:t>
+      </w:r>
+    </w:p>
+    <w:p>
+      <w:pPr>
+        <w:tabs>
+          <w:tab w:val="left" w:pos="6336"/>
+        </w:tabs>
+      </w:pPr>
     </w:p>
     <w:p>
       <w:pPr>

</xml_diff>